<commit_message>
MS edits to intro
</commit_message>
<xml_diff>
--- a/Paper/BWRiskManuscript.docx
+++ b/Paper/BWRiskManuscript.docx
@@ -24,25 +24,24 @@
         <w:pStyle w:val="FirstParagraph"/>
       </w:pPr>
       <w:r>
-        <w:t xml:space="preserve">Naval use of mid-frequency active (MFA) sonar has been associated with injury and death of multiple species of marine mammals. Deep-diving beaked whales (family Ziphiidae) are particularly susceptible to naval sonar. The US Navy operates multiple training and testing facilities where MFA sonar is used regularly, and where cumulative sublethal impacts of exposure to MFA sonar could have negative effects on beaked whale populations.</w:t>
-      </w:r>
-      <w:r>
-        <w:t xml:space="preserve"> </w:t>
-      </w:r>
-      <w:r>
-        <w:t xml:space="preserve"> </w:t>
-      </w:r>
-      <w:r>
-        <w:t xml:space="preserve">Responses of beaked whales to MFA sonar have been quantified in the form of risk functions for some species and regions, including for Blainville’s beaked whales</w:t>
-      </w:r>
-      <w:r>
-        <w:t xml:space="preserve"> </w:t>
-      </w:r>
-      <w:r>
-        <w:t xml:space="preserve"> </w:t>
-      </w:r>
-      <w:r>
-        <w:t xml:space="preserve">in the Bahamas. Our goal was to develop a risk function for Blainville’s beaked whales on the Pacific Missile Range Facility (PMRF) in Hawaii. We were particularly interested in the comparability of risk functions developed for the same species in different ocean basins. In the present study, we use data collected at bottom-mounted hydrophones before and during six Naval training exercises at PMRF.</w:t>
+        <w:t xml:space="preserve">Naval use of mid-frequency active (MFA) sonar has been associated with injury and death of multiple species of marine mammals. Deep-diving beaked whales (family Ziphiidae) are particularly susceptible to naval sonar. The US Navy operates multiple training and testing facilities where MFA sonar is used regularly, and where cumulative sublethal impacts of exposure to MFA sonar could have negative effects on beaked whale populations. Responses of beaked whales to MFA sonar have been quantified in the form of risk functions for some species and regions. Our goal was to develop a risk function for Blainville’s beaked whales</w:t>
+      </w:r>
+      <w:r>
+        <w:t xml:space="preserve"> </w:t>
+      </w:r>
+      <w:r>
+        <w:t xml:space="preserve"> </w:t>
+      </w:r>
+      <w:r>
+        <w:t xml:space="preserve">on the Pacific Missile Range Facility (PMRF) in Hawaii and to compare our risk function to another developed for the same species in a different ocean basin. We used passive acoustic data collected at bottom-mounted hydrophones before and during six Naval training exercises at PMRF in conjunction with modelled sonar received levels to describe the effect of Naval training and Naval MFA sonar on foraging groups of Blainville’s beaked whales. We used a multi-stage generalized additive modelling (GAM) approach . . .</w:t>
+      </w:r>
+    </w:p>
+    <w:p>
+      <w:pPr>
+        <w:pStyle w:val="BodyText"/>
+      </w:pPr>
+      <w:r>
+        <w:t xml:space="preserve">We found that . . .</w:t>
       </w:r>
     </w:p>
     <w:p>
@@ -93,16 +92,16 @@
         <w:pStyle w:val="BodyText"/>
       </w:pPr>
       <w:r>
-        <w:t xml:space="preserve">Anthropogenic sound can disrupt the patterned dive cycles of these animals [CITE e.g. Falcone, also Southall re syncrhronicity?], potentially leading to death [CITE Jepson] or to cumulative sublethal impacts [PCoD, CITE]. For example, research on Blainville’s beaked whales</w:t>
-      </w:r>
-      <w:r>
-        <w:t xml:space="preserve"> </w:t>
-      </w:r>
-      <w:r>
-        <w:t xml:space="preserve"> </w:t>
-      </w:r>
-      <w:r>
-        <w:t xml:space="preserve">on a Navy range in the Bahamas has shown that animals may stop foraging and/or move away from sonar sources</w:t>
+        <w:t xml:space="preserve">Anthropogenic sound can disrupt the patterned dive cycles of beaked whales [CITE e.g. Falcone, also Southall re syncrhronicity?], potentially leading to death [CITE Jepson] or to cumulative sublethal impacts [PCoD, CITE]. For example, research on Blainville’s beaked whales</w:t>
+      </w:r>
+      <w:r>
+        <w:t xml:space="preserve"> </w:t>
+      </w:r>
+      <w:r>
+        <w:t xml:space="preserve"> </w:t>
+      </w:r>
+      <w:r>
+        <w:t xml:space="preserve">on a Navy range in the Bahamas has shown that animals may stop foraging and/or move away from Naval sonar sources</w:t>
       </w:r>
       <w:r>
         <w:t xml:space="preserve"> </w:t>
@@ -119,7 +118,16 @@
         <w:pStyle w:val="BodyText"/>
       </w:pPr>
       <w:r>
-        <w:t xml:space="preserve">Naval sonar can be broadcast from various platforms, including vessels, helicopters, buoys, submarines, and autonomous vehicles (or should this say torpedoes?) (CITE?). Most research has focused on the impacts of mid-frequency active (MFA) sonar broadcast from Naval vessels, but has not been able to isolate the effect of the Naval vessels themselves. Separately, researchers have shown that, in the absence of MFA sonar, beaked whales may alter their behavior in response to vessel noise</w:t>
+        <w:t xml:space="preserve">Naval sonar can be broadcast from various platforms, including vessels, helicopters, buoys, submarines, and torpedoes</w:t>
+      </w:r>
+      <w:r>
+        <w:t xml:space="preserve"> </w:t>
+      </w:r>
+      <w:r>
+        <w:t xml:space="preserve">(Harris et al., 2019; Navy, 2018)</w:t>
+      </w:r>
+      <w:r>
+        <w:t xml:space="preserve">. Most research has focused on the impacts of mid-frequency active (MFA) sonar broadcast from US Naval vessels, but has not been able to isolate the effect of associated training activity beyond MFA sonar. Separately, researchers have shown that, in the absence of MFA sonar, beaked whales may alter their behavior in response to vessel noise</w:t>
       </w:r>
       <w:r>
         <w:t xml:space="preserve"> </w:t>
@@ -156,7 +164,7 @@
         <w:t xml:space="preserve"> </w:t>
       </w:r>
       <w:r>
-        <w:t xml:space="preserve">used separate GAMS for before/during/after, response was GVPs per 5 hr periods, explanatory vars were inner/outer and time. Hypotheses were evaluated using z-tests.</w:t>
+        <w:t xml:space="preserve">used separate generalized additive models (GAMs) for before/during/after, response was GVPs per 5 hr periods, explanatory vars were inner/outer and time. Hypotheses were evaluated using z-tests.</w:t>
       </w:r>
     </w:p>
     <w:p>
@@ -170,7 +178,15 @@
         <w:t xml:space="preserve"> </w:t>
       </w:r>
       <w:r>
-        <w:t xml:space="preserve">used a GAM to model dive presence/absence as a function of a smooth on sonar RL. They and compared the predicted probability of dive presence at varying RLs to a baseline calculated from pre-sonar data to calculate the probability of disturbance.</w:t>
+        <w:t xml:space="preserve">used a GAM to model the presence or absence of acoustic detections of groups of Blainville’s beaked whales on the AUTEC range as a function of a smooth on MFA sonar received level. They then compared . . . probability of disturbance. They found that fograging dive behavior was reduced by 50% at 150 dbrms re 1</w:t>
+      </w:r>
+      <m:oMath>
+        <m:r>
+          <m:t>μ</m:t>
+        </m:r>
+      </m:oMath>
+      <w:r>
+        <w:t xml:space="preserve">Pa.</w:t>
       </w:r>
     </w:p>
     <w:p>
@@ -178,7 +194,23 @@
         <w:pStyle w:val="BodyText"/>
       </w:pPr>
       <w:r>
-        <w:t xml:space="preserve">In the present study, we wanted to look at cumulative effects of Naval training activity and MFA sonar while explicitly accounting for differences in underlying beaked whale presence. We wanted to isolate the effect of training activity from the effect of hull-mounted MFA sonar. To do this, we used a spatially referenced dataset of Blainville’s beaked whales from Hawaii. Data were collected via a cabled hydrophone array before and during six Naval training exercises. Previous work in this region has shown that Blainville’s beaked whales are present year-round at this site, that they prefer certain slope habitats, and that acoustic detections decrease during multi-day training events</w:t>
+        <w:t xml:space="preserve">In the present study, our primary objective was to replicate the effort of Moretti et al. with the same species on a different US Navy training range in a different oceanic environment. Unlike AUTEC, which occurs in a deep isolated basin surrounded by steep slopes, the Pacific Missile Range Facility (PMRF) range occurs on the side of an ancient volcano, with a steep slope down to the deep ocean floor. Density is lower and more variable, so we wanted to explicitly accounting for differences in underlying beaked whale presence.</w:t>
+      </w:r>
+    </w:p>
+    <w:p>
+      <w:pPr>
+        <w:pStyle w:val="BodyText"/>
+      </w:pPr>
+      <w:r>
+        <w:t xml:space="preserve">In addition, a secondary objective was to examine the cumulative effects of Naval training activity and MFA sonar while We wanted to isolate the effect of training activity from the effect of hull-mounted MFA sonar.</w:t>
+      </w:r>
+    </w:p>
+    <w:p>
+      <w:pPr>
+        <w:pStyle w:val="BodyText"/>
+      </w:pPr>
+      <w:r>
+        <w:t xml:space="preserve">To accomplish these objectives, we used a spatially referenced dataset of Blainville’s beaked whale foraging dives recorded off the island of Kauai, Hawaii. Acoustic detections of Blainville’s beaked whales were collected via a cabled hydrophone array at PMRF before and during six Naval training exercises. Previous work in this region has shown that Blainville’s beaked whales are present year-round at this site, that they prefer certain slope habitats, and that acoustic detections decrease during multi-day training events</w:t>
       </w:r>
       <w:r>
         <w:t xml:space="preserve"> </w:t>
@@ -195,7 +227,7 @@
         <w:pStyle w:val="BodyText"/>
       </w:pPr>
       <w:r>
-        <w:t xml:space="preserve">Here, we . . .</w:t>
+        <w:t xml:space="preserve">Summary here of methods.</w:t>
       </w:r>
     </w:p>
     <w:p>
@@ -232,7 +264,7 @@
         <w:t xml:space="preserve">2</w:t>
       </w:r>
       <w:r>
-        <w:t xml:space="preserve">. The range includes a cabled hydrophone array (Fig. 1) with hydrophones at depths ranging from approximately 650 m to 4,700 m. HYDROPHONE SPECS HERE. Up to 64 of the range hydrophones can be recorded simultaneously by the Naval Information Warfare Center (NIWC). Data are digitized at a rate of XXX samples/sec. DETAILS OF BEAKED WHALE DETECTION ALGORITHM HERE. An automated routine (CITE) is used to group detections of individual beaked whale echolocation clicks into Group Vocal Periods (GVPs). If a group of whales is detected by more than one hydrophone, the GVP is assigned to the hydrophone that recorded the most clicks. The data are then aggregated to indicate presence or absence of beaked whale group(s) for each hydrophone within each half-hour period. In the present study, we used data collected before and during Submarine Commander Courses (SCCs) at the PMRF. SCCs occur biannually in February and August. SCCs typically last X days, and NIWC records for a minimum of 2 days before each SCC.</w:t>
+        <w:t xml:space="preserve">. The range includes a cabled hydrophone array (Fig. 1) with hydrophones at depths ranging from approximately 650 m to 4,700 m. Hydrophones had a sample rate of 96 kHz, with the high pass filter on each phone set at either 50 Hz, 100 Hz, or 10 kHz. Up to 62 of the range hydrophones at a time can be recorded simultaneously by the Naval Information Warfare Center (NIWC). The Navy Acoustic Range WHale AnaLysis (NARWHAL) algorithm suite includes a Blainville’s beaked whale detector that first compares signal-to-noise (SNR) thresholds within the expected beaked whale click frequency range (16 - 44 kHz) versus the bandwidth outside the click in a running 16384-pt fast Fourier transform (FFT) spectrogram. The detected clicks are then passed to a 64-pt FFT stage that measures power, bandwidth, slope, and duration characteristics to classify the clicks to species. This process is followed by an automated routine in Matlab (CITE Mathworks 2019) used to group detections of individual beaked whale echolocation clicks into Group Vocal Periods (GVPs). If a group of whales is detected by more than one hydrophone, the GVP is assigned to the hydrophone that recorded the most clicks. The data are then aggregated to indicate the presence or absence of the start of a GVP for each hydrophone within each half-hour period. In the present study, we used data collected before and during Submarine Commander Courses (SCCs) at the PMRF. SCCs occur biannually in February and August. SCCs typically last 6-7 days, and the period before the onset of the SCC is recorded for a minimum of 2 days.</w:t>
       </w:r>
     </w:p>
     <w:p>
@@ -249,7 +281,7 @@
               <a:graphicData uri="http://schemas.openxmlformats.org/drawingml/2006/picture">
                 <pic:pic>
                   <pic:nvPicPr>
-                    <pic:cNvPr descr="../Figures/Map.pdf" id="0" name="Picture"/>
+                    <pic:cNvPr descr="../Figures/MapJitter.pdf" id="0" name="Picture"/>
                     <pic:cNvPicPr>
                       <a:picLocks noChangeArrowheads="1" noChangeAspect="1"/>
                     </pic:cNvPicPr>
@@ -305,7 +337,16 @@
         <w:pStyle w:val="FirstParagraph"/>
       </w:pPr>
       <w:r>
-        <w:t xml:space="preserve">NIWC receives logs of all ship and other activity that occurs on the range during each SCC. The ship logs indicate the locations of the ships during the training periods and also indicate the start and stop times of each individual training event, but no information is provided on the start and stop of sonar use. NIWC uses sonar detections within the acoustic data to determine periods of active sonar. Using the logs, the locations of all ships are noted for each half-hour period and the closest ship to each hydrophone is determined. Propagation modelling is used to calculate the expected received level of hull-mounted mid-frequency active sonar at each hydrophone from the closest ship during each half-hour period of each SCC. The propagation modelling is done within the program Peregrine (CITE), which uses a parabolic equation to estimate the transmission loss between the ship and the hydrophone, which is converted to a received level at the hydrophone based on the source level of the sonar. Transmission loss is estimated using a 200 Hz band around the center frequency of the sonar type (here, 35 kHz). Transmission loss is estimated at depth; for hydrophones shallower than 1000 m the received level is estimated at a point 20 m above the sea floor, while for hydrophones deeper than 1000 m the received level is estimated at 1000 m depth. The maximum received level was determined for each hydrophone and half-hour period and aggregated with the data on beaked whale group detections. Uncertainty in the modelled received level was not considered.</w:t>
+        <w:t xml:space="preserve">Classified ship positional data and other activity that occurs on the range during each SCC are provided by PMRF. This data indicate the locations of the ships during the training periods and also indicate the start and stop times of each individual training event, but no information is provided on the start and stop of sonar use. Periods of active sonar are determined by running the sonar detector tuned to mid-frequency active (MFA) sonar, as part of the NARWHAL algorithm suite. Using these data, the locations of all surface ships are noted for each half-hour period and the closest ship to each hydrophone is determined. Propagation modelling is used to calculate the expected received level of hull-mounted mid-frequency active sonar at the location of each hydrophone from the closest ship during each half-hour period of each SCC. The propagation modelling is done using the parabolic equation propagation model in the program Peregrine (OASIS; Heaney and Campbell, 2016) to estimate the transmission loss between the ship and the hydrophone; this was then converted to a received level at the hydrophone location based on the source level of the sonar. However, if the distance between the ship and the hydrophone was less than the depth of the water column, the parabolic equation overestimates transmission loss at that angle and so a simple sonar equation was used to estimate transmission loss instead. Transmission loss is estimated using a 200 Hz band around the center frequency of the sonar type (here, 3.5 kHz). Transmission loss is estimated at depth since Blainville’s beaked whales don’t begin clicking until they have reached approximately XX m depth of their foraging dive and spend most of their foraging dive at around 1000 m (REF). For hydrophones shallower than 1000 m the received level is estimated at a point 20 m above the sea floor with a +/- 10 m buffer, while for hydrophones deeper than 1000 m the received level is estimated at 1000 m depth with a +/- 10 m buffer. The location of the beaked whale foraging group is assumed to be within 4-6 km of the hydrophone with the most click detections, as beaked whale echolocation clicks attenuate beyond that distance</w:t>
+      </w:r>
+      <w:r>
+        <w:t xml:space="preserve"> </w:t>
+      </w:r>
+      <w:r>
+        <w:t xml:space="preserve">(T. A. Marques, Thomas, Ward, DiMarzio, and Tyack, 2009; McCarthy et al., 2011)</w:t>
+      </w:r>
+      <w:r>
+        <w:t xml:space="preserve">. Therefore the transmission loss is estimated along the radial from the ship to the hydrophone from a distance of 1 km before the hydrophone to 1 km past the hydrophone in 200 m increments. The maximum modeled received level along that radial was determined for each hydrophone and half-hour period and aggregated with the data on beaked whale group detections. Uncertainty in the modelled received level was not considered.</w:t>
       </w:r>
     </w:p>
     <w:p>
@@ -359,7 +400,7 @@
         <w:t xml:space="preserve"> </w:t>
       </w:r>
       <w:r>
-        <w:t xml:space="preserve">locations and depths of hydrophones at PMRF were used. The hydrophone locations were jittered by up to XX m and depths were jittered by up to XX m. We projected the coordinates of each hydrophone into Universal Transverse Mercator Zone 4.</w:t>
+        <w:t xml:space="preserve">locations and depths of hydrophones at PMRF were used. We projected the coordinates of each hydrophone into Universal Transverse Mercator Zone 4.</w:t>
       </w:r>
     </w:p>
     <w:p>
@@ -403,7 +444,7 @@
         <w:t xml:space="preserve"> </w:t>
       </w:r>
       <w:r>
-        <w:t xml:space="preserve">(T. A. Marques, Thomas, Ward, DiMarzio, and Tyack, 2009)</w:t>
+        <w:t xml:space="preserve">(T. A. Marques et al., 2009)</w:t>
       </w:r>
       <w:r>
         <w:t xml:space="preserve">. Different combinations of hydrophones were used during different SCCs, so separate tesselations were created for each SCC.</w:t>
@@ -725,7 +766,7 @@
         <w:pStyle w:val="FirstParagraph"/>
       </w:pPr>
       <w:r>
-        <w:t xml:space="preserve">For a few days prior to the onset of hull-mounted MFA sonar used during SCCs, Naval training activities occur at the PMRF. Ships are present on the range during this period and other noise sources, including live-fire and submarines, may be present. We used data collected when ships were present on the range, but hull-mounted MFA sonar was not used, to model the effect of general Naval activity on beaked whale GVPs. Initially, we tried to use low-frequency noise levels measured on range hydrophones as a covariate in this model, but found that the measured noise levels were not consistent with known locations of Naval training activities (see Appendix B for details).</w:t>
+        <w:t xml:space="preserve">For a few days prior to the onset of hull-mounted MFA sonar used during SCCs, other Naval training activities occur at the PMRF. Various vessels are present on the range during this period and other noise sources, including torpedoes and submarines, may be present. We used data collected when training activity was present on the range, but hull-mounted MFA sonar was not used, to model the effect of general Naval activity on beaked whale GVPs. Initially, we tried to use low-frequency noise levels in the 10-999 Hz range measured on range hydrophones as a covariate in this model, but found that the measured noise levels were not consistent with known locations of Naval training activities (see Appendix B for details).</w:t>
       </w:r>
     </w:p>
     <w:p>
@@ -2818,7 +2859,7 @@
         <w:pStyle w:val="BodyText"/>
       </w:pPr>
       <w:r>
-        <w:t xml:space="preserve">The exact timing of activities during these exercises varied (Fig. 2). For most SCCs, pre-activity data were available immediately preceding the onset of Naval training activity; however, in February 2013 the only available pre-activity data were collected more than a month prior to the onset of Naval training activity. In some SCCs, weekends or other breaks in training resulted in absence of Naval ships on the range during the days preceding MFA sonar use. MFA sonar was used for 3-4 days during each training event.</w:t>
+        <w:t xml:space="preserve">The exact timing of activities during these exercises varied (Fig. 2). For most SCCs, pre-activity data were available immediately preceding the onset of Naval training activity; however, in February 2013 the only available pre-activity data were collected almost a month prior to the onset of Naval training activity. In some SCCs, weekends or other breaks in training resulted in a break in training activity on the range during the days preceding MFA sonar use. MFA sonar was used for 3-4 days during each training event.</w:t>
       </w:r>
     </w:p>
     <w:p>
@@ -3107,6 +3148,50 @@
     </w:p>
     <w:p>
       <w:pPr>
+        <w:numPr>
+          <w:numId w:val="1002"/>
+          <w:ilvl w:val="0"/>
+        </w:numPr>
+      </w:pPr>
+      <w:r>
+        <w:t xml:space="preserve">Compare results to Moretti et al 2014; in particular the fact that their</w:t>
+      </w:r>
+      <w:r>
+        <w:t xml:space="preserve"> </w:t>
+      </w:r>
+      <w:r>
+        <w:t xml:space="preserve">“</w:t>
+      </w:r>
+      <w:r>
+        <w:t xml:space="preserve">before</w:t>
+      </w:r>
+      <w:r>
+        <w:t xml:space="preserve">”</w:t>
+      </w:r>
+      <w:r>
+        <w:t xml:space="preserve"> </w:t>
+      </w:r>
+      <w:r>
+        <w:t xml:space="preserve">was likely actually similar to our</w:t>
+      </w:r>
+      <w:r>
+        <w:t xml:space="preserve"> </w:t>
+      </w:r>
+      <w:r>
+        <w:t xml:space="preserve">“</w:t>
+      </w:r>
+      <w:r>
+        <w:t xml:space="preserve">training without sonar</w:t>
+      </w:r>
+      <w:r>
+        <w:t xml:space="preserve">”</w:t>
+      </w:r>
+      <w:r>
+        <w:t xml:space="preserve">period as it was only 19 hours of data before the onset of sonar and it was the same training scenario as an SCC at PMRF. Therefore our risk function results of the decrease in dives from training without sonar to training with sonar are actually quite similar. Then we can discuss the fact that environment/habitat (e.g. deep basin with shallow slopes all around vs deep open ocean) doesn’t seem to play much of a role in Blainville’s response, and the response seems to be more of an intrinsic characterisitic. Also can mention here the same effort at SCORE with Cuvier’s – in light of these results we expect similar results there even though different species but similar habitat to AUTEC.</w:t>
+      </w:r>
+    </w:p>
+    <w:p>
+      <w:pPr>
         <w:pStyle w:val="Heading1"/>
       </w:pPr>
       <w:bookmarkStart w:id="38" w:name="references"/>
@@ -3252,7 +3337,7 @@
         <w:pStyle w:val="BodyText"/>
       </w:pPr>
       <w:r>
-        <w:t xml:space="preserve">Henderson, E. E., Martin, S. W., Manzano-Roth, R., &amp; Matsuyama, B. M. (2016). Occurrence and Habitat Use of Foraging Blainville’s Beaked Whales (Mesoplodon densirostris) on a U.S. Navy Range in Hawaii.</w:t>
+        <w:t xml:space="preserve">Harris, C. M., Martin, S. W., Martin, C., Helble, T. A., Henderson, E. E., Paxton, C. G. M., &amp; Thomas, L. (2019). Changes in the Spatial Distribution of Acoustically Derived Minke Whale (Balaenoptera acutorostrata) Tracks in Response to Navy Training.</w:t>
       </w:r>
       <w:r>
         <w:t xml:space="preserve"> </w:t>
@@ -3273,6 +3358,49 @@
         <w:rPr>
           <w:i/>
         </w:rPr>
+        <w:t xml:space="preserve">45</w:t>
+      </w:r>
+      <w:r>
+        <w:t xml:space="preserve">(6), 661–674.</w:t>
+      </w:r>
+      <w:r>
+        <w:t xml:space="preserve"> </w:t>
+      </w:r>
+      <w:hyperlink r:id="rId41">
+        <w:r>
+          <w:rPr>
+            <w:rStyle w:val="Hyperlink"/>
+          </w:rPr>
+          <w:t xml:space="preserve">https://doi.org/10.1578/AM.45.6.2019.661</w:t>
+        </w:r>
+      </w:hyperlink>
+    </w:p>
+    <w:p>
+      <w:pPr>
+        <w:pStyle w:val="BodyText"/>
+      </w:pPr>
+      <w:r>
+        <w:t xml:space="preserve">Henderson, E. E., Martin, S. W., Manzano-Roth, R., &amp; Matsuyama, B. M. (2016). Occurrence and Habitat Use of Foraging Blainville’s Beaked Whales (Mesoplodon densirostris) on a U.S. Navy Range in Hawaii.</w:t>
+      </w:r>
+      <w:r>
+        <w:t xml:space="preserve"> </w:t>
+      </w:r>
+      <w:r>
+        <w:rPr>
+          <w:i/>
+        </w:rPr>
+        <w:t xml:space="preserve">Aquatic Mammals</w:t>
+      </w:r>
+      <w:r>
+        <w:t xml:space="preserve">,</w:t>
+      </w:r>
+      <w:r>
+        <w:t xml:space="preserve"> </w:t>
+      </w:r>
+      <w:r>
+        <w:rPr>
+          <w:i/>
+        </w:rPr>
         <w:t xml:space="preserve">42</w:t>
       </w:r>
       <w:r>
@@ -3281,7 +3409,7 @@
       <w:r>
         <w:t xml:space="preserve"> </w:t>
       </w:r>
-      <w:hyperlink r:id="rId41">
+      <w:hyperlink r:id="rId42">
         <w:r>
           <w:rPr>
             <w:rStyle w:val="Hyperlink"/>
@@ -3324,7 +3452,7 @@
       <w:r>
         <w:t xml:space="preserve"> </w:t>
       </w:r>
-      <w:hyperlink r:id="rId42">
+      <w:hyperlink r:id="rId43">
         <w:r>
           <w:rPr>
             <w:rStyle w:val="Hyperlink"/>
@@ -3370,7 +3498,7 @@
       <w:r>
         <w:t xml:space="preserve"> </w:t>
       </w:r>
-      <w:hyperlink r:id="rId43">
+      <w:hyperlink r:id="rId44">
         <w:r>
           <w:rPr>
             <w:rStyle w:val="Hyperlink"/>
@@ -3433,7 +3561,7 @@
       <w:r>
         <w:t xml:space="preserve"> </w:t>
       </w:r>
-      <w:hyperlink r:id="rId44">
+      <w:hyperlink r:id="rId45">
         <w:r>
           <w:rPr>
             <w:rStyle w:val="Hyperlink"/>
@@ -3476,7 +3604,7 @@
       <w:r>
         <w:t xml:space="preserve"> </w:t>
       </w:r>
-      <w:hyperlink r:id="rId45">
+      <w:hyperlink r:id="rId46">
         <w:r>
           <w:rPr>
             <w:rStyle w:val="Hyperlink"/>
@@ -3519,7 +3647,7 @@
       <w:r>
         <w:t xml:space="preserve"> </w:t>
       </w:r>
-      <w:hyperlink r:id="rId46">
+      <w:hyperlink r:id="rId47">
         <w:r>
           <w:rPr>
             <w:rStyle w:val="Hyperlink"/>
@@ -3562,7 +3690,7 @@
       <w:r>
         <w:t xml:space="preserve"> </w:t>
       </w:r>
-      <w:hyperlink r:id="rId47">
+      <w:hyperlink r:id="rId48">
         <w:r>
           <w:rPr>
             <w:rStyle w:val="Hyperlink"/>
@@ -3576,6 +3704,37 @@
         <w:pStyle w:val="BodyText"/>
       </w:pPr>
       <w:r>
+        <w:t xml:space="preserve">Navy, U. D. of the. (2018).</w:t>
+      </w:r>
+      <w:r>
+        <w:t xml:space="preserve"> </w:t>
+      </w:r>
+      <w:r>
+        <w:rPr>
+          <w:i/>
+        </w:rPr>
+        <w:t xml:space="preserve">Final Environmental Impact Statement/Overseas Environmental Impact Statement Hawaii-Southern California Training and Testing</w:t>
+      </w:r>
+      <w:r>
+        <w:t xml:space="preserve">. Retrieved from</w:t>
+      </w:r>
+      <w:r>
+        <w:t xml:space="preserve"> </w:t>
+      </w:r>
+      <w:hyperlink r:id="rId49">
+        <w:r>
+          <w:rPr>
+            <w:rStyle w:val="Hyperlink"/>
+          </w:rPr>
+          <w:t xml:space="preserve">https://www.hstteis.com/portals/hstteis/files/hstteis_p3/feis/section/HSTT_FEIS_3.07_Marine_Mammals_October_2018.pdf</w:t>
+        </w:r>
+      </w:hyperlink>
+    </w:p>
+    <w:p>
+      <w:pPr>
+        <w:pStyle w:val="BodyText"/>
+      </w:pPr>
+      <w:r>
         <w:t xml:space="preserve">Pirotta, E., Milor, R., Quick, N., Moretti, D., Di Marzio, N., Tyack, P., … Hastie, G. (2012). Vessel Noise Affects Beaked Whale Behavior: Results of a Dedicated Acoustic Response Study.</w:t>
       </w:r>
       <w:r>
@@ -3605,7 +3764,7 @@
       <w:r>
         <w:t xml:space="preserve"> </w:t>
       </w:r>
-      <w:hyperlink r:id="rId48">
+      <w:hyperlink r:id="rId50">
         <w:r>
           <w:rPr>
             <w:rStyle w:val="Hyperlink"/>
@@ -3648,7 +3807,7 @@
       <w:r>
         <w:t xml:space="preserve"> </w:t>
       </w:r>
-      <w:hyperlink r:id="rId49">
+      <w:hyperlink r:id="rId51">
         <w:r>
           <w:rPr>
             <w:rStyle w:val="Hyperlink"/>
@@ -3679,7 +3838,7 @@
       <w:r>
         <w:t xml:space="preserve"> </w:t>
       </w:r>
-      <w:hyperlink r:id="rId50">
+      <w:hyperlink r:id="rId52">
         <w:r>
           <w:rPr>
             <w:rStyle w:val="Hyperlink"/>
@@ -3730,7 +3889,7 @@
       <w:r>
         <w:t xml:space="preserve"> </w:t>
       </w:r>
-      <w:hyperlink r:id="rId51">
+      <w:hyperlink r:id="rId53">
         <w:r>
           <w:rPr>
             <w:rStyle w:val="Hyperlink"/>
@@ -3773,7 +3932,7 @@
       <w:r>
         <w:t xml:space="preserve"> </w:t>
       </w:r>
-      <w:hyperlink r:id="rId52">
+      <w:hyperlink r:id="rId54">
         <w:r>
           <w:rPr>
             <w:rStyle w:val="Hyperlink"/>
@@ -3816,7 +3975,7 @@
       <w:r>
         <w:t xml:space="preserve"> </w:t>
       </w:r>
-      <w:hyperlink r:id="rId53">
+      <w:hyperlink r:id="rId55">
         <w:r>
           <w:rPr>
             <w:rStyle w:val="Hyperlink"/>
@@ -3891,7 +4050,7 @@
       <w:r>
         <w:t xml:space="preserve"> </w:t>
       </w:r>
-      <w:hyperlink r:id="rId54">
+      <w:hyperlink r:id="rId56">
         <w:r>
           <w:rPr>
             <w:rStyle w:val="Hyperlink"/>
@@ -3904,8 +4063,8 @@
       <w:pPr>
         <w:pStyle w:val="Heading1"/>
       </w:pPr>
-      <w:bookmarkStart w:id="55" w:name="appendix-a-supplementary-tables-and-figures"/>
-      <w:bookmarkEnd w:id="55"/>
+      <w:bookmarkStart w:id="57" w:name="appendix-a-supplementary-tables-and-figures"/>
+      <w:bookmarkEnd w:id="57"/>
       <w:r>
         <w:t xml:space="preserve">Appendix A: Supplementary Tables and Figures</w:t>
       </w:r>
@@ -3925,108 +4084,6 @@
                 <pic:pic>
                   <pic:nvPicPr>
                     <pic:cNvPr descr="../Figures/SCCTesselations.pdf" id="0" name="Picture"/>
-                    <pic:cNvPicPr>
-                      <a:picLocks noChangeArrowheads="1" noChangeAspect="1"/>
-                    </pic:cNvPicPr>
-                  </pic:nvPicPr>
-                  <pic:blipFill>
-                    <a:blip r:embed="rId56"/>
-                    <a:stretch>
-                      <a:fillRect/>
-                    </a:stretch>
-                  </pic:blipFill>
-                  <pic:spPr bwMode="auto">
-                    <a:xfrm>
-                      <a:off x="0" y="0"/>
-                      <a:ext cx="3810000" cy="2540000"/>
-                    </a:xfrm>
-                    <a:prstGeom prst="rect">
-                      <a:avLst/>
-                    </a:prstGeom>
-                    <a:noFill/>
-                    <a:ln w="9525">
-                      <a:noFill/>
-                      <a:headEnd/>
-                      <a:tailEnd/>
-                    </a:ln>
-                  </pic:spPr>
-                </pic:pic>
-              </a:graphicData>
-            </a:graphic>
-          </wp:inline>
-        </w:drawing>
-      </w:r>
-    </w:p>
-    <w:p>
-      <w:pPr>
-        <w:pStyle w:val="FigureWithCaption"/>
-      </w:pPr>
-      <w:r>
-        <w:drawing>
-          <wp:inline>
-            <wp:extent cx="3810000" cy="2540000"/>
-            <wp:effectExtent b="0" l="0" r="0" t="0"/>
-            <wp:docPr descr="Boxplot of observed probability of diving across all hydrophones and SCCs before, when Naval activity was present, and when MFA sonar was present." title="" id="1" name="Picture"/>
-            <a:graphic>
-              <a:graphicData uri="http://schemas.openxmlformats.org/drawingml/2006/picture">
-                <pic:pic>
-                  <pic:nvPicPr>
-                    <pic:cNvPr descr="../Figures/PDiveBoxplot.pdf" id="0" name="Picture"/>
-                    <pic:cNvPicPr>
-                      <a:picLocks noChangeArrowheads="1" noChangeAspect="1"/>
-                    </pic:cNvPicPr>
-                  </pic:nvPicPr>
-                  <pic:blipFill>
-                    <a:blip r:embed="rId57"/>
-                    <a:stretch>
-                      <a:fillRect/>
-                    </a:stretch>
-                  </pic:blipFill>
-                  <pic:spPr bwMode="auto">
-                    <a:xfrm>
-                      <a:off x="0" y="0"/>
-                      <a:ext cx="3810000" cy="2540000"/>
-                    </a:xfrm>
-                    <a:prstGeom prst="rect">
-                      <a:avLst/>
-                    </a:prstGeom>
-                    <a:noFill/>
-                    <a:ln w="9525">
-                      <a:noFill/>
-                      <a:headEnd/>
-                      <a:tailEnd/>
-                    </a:ln>
-                  </pic:spPr>
-                </pic:pic>
-              </a:graphicData>
-            </a:graphic>
-          </wp:inline>
-        </w:drawing>
-      </w:r>
-    </w:p>
-    <w:p>
-      <w:pPr>
-        <w:pStyle w:val="ImageCaption"/>
-      </w:pPr>
-      <w:r>
-        <w:t xml:space="preserve">Boxplot of observed probability of diving across all hydrophones and SCCs before, when Naval activity was present, and when MFA sonar was present.</w:t>
-      </w:r>
-    </w:p>
-    <w:p>
-      <w:pPr>
-        <w:pStyle w:val="FigureWithCaption"/>
-      </w:pPr>
-      <w:r>
-        <w:drawing>
-          <wp:inline>
-            <wp:extent cx="3810000" cy="2540000"/>
-            <wp:effectExtent b="0" l="0" r="0" t="0"/>
-            <wp:docPr descr="Map of observed probability of diving at each hydrophone before, during Phase A, and during Phase B of each SCC. Note that values of PDive are not corrected for effort (size of the hydrophone tile)." title="" id="1" name="Picture"/>
-            <a:graphic>
-              <a:graphicData uri="http://schemas.openxmlformats.org/drawingml/2006/picture">
-                <pic:pic>
-                  <pic:nvPicPr>
-                    <pic:cNvPr descr="../Figures/SpatialComparisonPDive.pdf" id="0" name="Picture"/>
                     <pic:cNvPicPr>
                       <a:picLocks noChangeArrowheads="1" noChangeAspect="1"/>
                     </pic:cNvPicPr>
@@ -4061,14 +4118,6 @@
     </w:p>
     <w:p>
       <w:pPr>
-        <w:pStyle w:val="ImageCaption"/>
-      </w:pPr>
-      <w:r>
-        <w:t xml:space="preserve">Map of observed probability of diving at each hydrophone before, during Phase A, and during Phase B of each SCC. Note that values of PDive are not corrected for effort (size of the hydrophone tile).</w:t>
-      </w:r>
-    </w:p>
-    <w:p>
-      <w:pPr>
         <w:pStyle w:val="FigureWithCaption"/>
       </w:pPr>
       <w:r>
@@ -4076,12 +4125,12 @@
           <wp:inline>
             <wp:extent cx="3810000" cy="2540000"/>
             <wp:effectExtent b="0" l="0" r="0" t="0"/>
-            <wp:docPr descr="Median received level when MFA sonar was present (color scale) for all hydrophones and SCCs." title="" id="1" name="Picture"/>
+            <wp:docPr descr="Boxplot of observed probability of diving across all hydrophones and SCCs before, when Naval activity was present, and when MFA sonar was present." title="" id="1" name="Picture"/>
             <a:graphic>
               <a:graphicData uri="http://schemas.openxmlformats.org/drawingml/2006/picture">
                 <pic:pic>
                   <pic:nvPicPr>
-                    <pic:cNvPr descr="../Figures/AllSCCMedianRL.pdf" id="0" name="Picture"/>
+                    <pic:cNvPr descr="../Figures/PDiveBoxplot.pdf" id="0" name="Picture"/>
                     <pic:cNvPicPr>
                       <a:picLocks noChangeArrowheads="1" noChangeAspect="1"/>
                     </pic:cNvPicPr>
@@ -4119,14 +4168,120 @@
         <w:pStyle w:val="ImageCaption"/>
       </w:pPr>
       <w:r>
+        <w:t xml:space="preserve">Boxplot of observed probability of diving across all hydrophones and SCCs before, when Naval activity was present, and when MFA sonar was present.</w:t>
+      </w:r>
+    </w:p>
+    <w:p>
+      <w:pPr>
+        <w:pStyle w:val="FigureWithCaption"/>
+      </w:pPr>
+      <w:r>
+        <w:drawing>
+          <wp:inline>
+            <wp:extent cx="3810000" cy="2540000"/>
+            <wp:effectExtent b="0" l="0" r="0" t="0"/>
+            <wp:docPr descr="Map of observed probability of diving at each hydrophone before, during Phase A, and during Phase B of each SCC. Note that values of PDive are not corrected for effort (size of the hydrophone tile)." title="" id="1" name="Picture"/>
+            <a:graphic>
+              <a:graphicData uri="http://schemas.openxmlformats.org/drawingml/2006/picture">
+                <pic:pic>
+                  <pic:nvPicPr>
+                    <pic:cNvPr descr="../Figures/SpatialComparisonPDive.pdf" id="0" name="Picture"/>
+                    <pic:cNvPicPr>
+                      <a:picLocks noChangeArrowheads="1" noChangeAspect="1"/>
+                    </pic:cNvPicPr>
+                  </pic:nvPicPr>
+                  <pic:blipFill>
+                    <a:blip r:embed="rId60"/>
+                    <a:stretch>
+                      <a:fillRect/>
+                    </a:stretch>
+                  </pic:blipFill>
+                  <pic:spPr bwMode="auto">
+                    <a:xfrm>
+                      <a:off x="0" y="0"/>
+                      <a:ext cx="3810000" cy="2540000"/>
+                    </a:xfrm>
+                    <a:prstGeom prst="rect">
+                      <a:avLst/>
+                    </a:prstGeom>
+                    <a:noFill/>
+                    <a:ln w="9525">
+                      <a:noFill/>
+                      <a:headEnd/>
+                      <a:tailEnd/>
+                    </a:ln>
+                  </pic:spPr>
+                </pic:pic>
+              </a:graphicData>
+            </a:graphic>
+          </wp:inline>
+        </w:drawing>
+      </w:r>
+    </w:p>
+    <w:p>
+      <w:pPr>
+        <w:pStyle w:val="ImageCaption"/>
+      </w:pPr>
+      <w:r>
+        <w:t xml:space="preserve">Map of observed probability of diving at each hydrophone before, during Phase A, and during Phase B of each SCC. Note that values of PDive are not corrected for effort (size of the hydrophone tile).</w:t>
+      </w:r>
+    </w:p>
+    <w:p>
+      <w:pPr>
+        <w:pStyle w:val="FigureWithCaption"/>
+      </w:pPr>
+      <w:r>
+        <w:drawing>
+          <wp:inline>
+            <wp:extent cx="3810000" cy="2540000"/>
+            <wp:effectExtent b="0" l="0" r="0" t="0"/>
+            <wp:docPr descr="Median received level when MFA sonar was present (color scale) for all hydrophones and SCCs." title="" id="1" name="Picture"/>
+            <a:graphic>
+              <a:graphicData uri="http://schemas.openxmlformats.org/drawingml/2006/picture">
+                <pic:pic>
+                  <pic:nvPicPr>
+                    <pic:cNvPr descr="../Figures/AllSCCMedianRL.pdf" id="0" name="Picture"/>
+                    <pic:cNvPicPr>
+                      <a:picLocks noChangeArrowheads="1" noChangeAspect="1"/>
+                    </pic:cNvPicPr>
+                  </pic:nvPicPr>
+                  <pic:blipFill>
+                    <a:blip r:embed="rId61"/>
+                    <a:stretch>
+                      <a:fillRect/>
+                    </a:stretch>
+                  </pic:blipFill>
+                  <pic:spPr bwMode="auto">
+                    <a:xfrm>
+                      <a:off x="0" y="0"/>
+                      <a:ext cx="3810000" cy="2540000"/>
+                    </a:xfrm>
+                    <a:prstGeom prst="rect">
+                      <a:avLst/>
+                    </a:prstGeom>
+                    <a:noFill/>
+                    <a:ln w="9525">
+                      <a:noFill/>
+                      <a:headEnd/>
+                      <a:tailEnd/>
+                    </a:ln>
+                  </pic:spPr>
+                </pic:pic>
+              </a:graphicData>
+            </a:graphic>
+          </wp:inline>
+        </w:drawing>
+      </w:r>
+    </w:p>
+    <w:p>
+      <w:pPr>
+        <w:pStyle w:val="ImageCaption"/>
+      </w:pPr>
+      <w:r>
         <w:t xml:space="preserve">Median received level when MFA sonar was present (color scale) for all hydrophones and SCCs.</w:t>
       </w:r>
     </w:p>
-    <w:sectPr>
-      <w:type w:val="continuous"/>
-      <w:pgSz w:w="9360" w:h="14400"/>
-      <w:pgMar w:top="1360" w:bottom="280" w:left="1020" w:right="1020"/>
-    </w:sectPr>
+    <w:sectPr/>
   </w:body>
 </w:document>
 </file>
@@ -4150,337 +4305,10 @@
 </w:footnotes>
 </file>
 
-<file path=word/header1.xml><?xml version="1.0" encoding="utf-8"?>
-<w:hdr xmlns:ve="http://schemas.openxmlformats.org/markup-compatibility/2006" xmlns:o="urn:schemas-microsoft-com:office:office" xmlns:r="http://schemas.openxmlformats.org/officeDocument/2006/relationships" xmlns:m="http://schemas.openxmlformats.org/officeDocument/2006/math" xmlns:v="urn:schemas-microsoft-com:vml" xmlns:wp="http://schemas.openxmlformats.org/drawingml/2006/wordprocessingDrawing" xmlns:w10="urn:schemas-microsoft-com:office:word" xmlns:w="http://schemas.openxmlformats.org/wordprocessingml/2006/main" xmlns:wne="http://schemas.microsoft.com/office/word/2006/wordml" xmlns:a="http://schemas.openxmlformats.org/drawingml/2006/main" xmlns:pic="http://schemas.openxmlformats.org/drawingml/2006/picture" xml:space="preserve">
-  <w:p>
-    <w:pPr>
-      <w:pStyle w:val="BodyText"/>
-      <w:spacing w:line="14" w:lineRule="auto"/>
-    </w:pPr>
-    <w:r>
-      <w:rPr/>
-      <w:pict>
-        <v:line style="position:absolute;mso-position-horizontal-relative:page;mso-position-vertical-relative:page;z-index:-7000" from="56.693001pt,56.891998pt" to="411.307001pt,56.891998pt" stroked="true" strokeweight=".398pt" strokecolor="#000000">
-          <v:stroke dashstyle="solid"/>
-          <w10:wrap type="none"/>
-        </v:line>
-      </w:pict>
-    </w:r>
-    <w:r>
-      <w:rPr/>
-      <w:pict>
-        <v:shapetype id="_x0000_t202" o:spt="202" coordsize="21600,21600" path="m,l,21600r21600,l21600,xe">
-          <v:stroke joinstyle="miter"/>
-          <v:path gradientshapeok="t" o:connecttype="rect"/>
-        </v:shapetype>
-        <v:shape style="position:absolute;margin-left:404.325989pt;margin-top:42.900558pt;width:9pt;height:14.05pt;mso-position-horizontal-relative:page;mso-position-vertical-relative:page;z-index:-6976" type="#_x0000_t202" filled="false" stroked="false">
-          <v:textbox inset="0,0,0,0">
-            <w:txbxContent>
-              <w:p>
-                <w:pPr>
-                  <w:pStyle w:val="BodyText"/>
-                  <w:spacing w:before="17"/>
-                  <w:ind w:left="40"/>
-                </w:pPr>
-                <w:r>
-                  <w:rPr/>
-                  <w:fldChar w:fldCharType="begin"/>
-                </w:r>
-                <w:r>
-                  <w:rPr>
-                    <w:w w:val="99"/>
-                  </w:rPr>
-                  <w:instrText> PAGE </w:instrText>
-                </w:r>
-                <w:r>
-                  <w:rPr/>
-                  <w:fldChar w:fldCharType="separate"/>
-                </w:r>
-                <w:r>
-                  <w:rPr/>
-                  <w:t>2</w:t>
-                </w:r>
-                <w:r>
-                  <w:rPr/>
-                  <w:fldChar w:fldCharType="end"/>
-                </w:r>
-              </w:p>
-            </w:txbxContent>
-          </v:textbox>
-          <w10:wrap type="none"/>
-        </v:shape>
-      </w:pict>
-    </w:r>
-  </w:p>
-</w:hdr>
-</file>
-
 <file path=word/numbering.xml><?xml version="1.0" encoding="utf-8"?>
-<w:numbering xmlns:ve="http://schemas.openxmlformats.org/markup-compatibility/2006" xmlns:o="urn:schemas-microsoft-com:office:office" xmlns:r="http://schemas.openxmlformats.org/officeDocument/2006/relationships" xmlns:m="http://schemas.openxmlformats.org/officeDocument/2006/math" xmlns:v="urn:schemas-microsoft-com:vml" xmlns:wp="http://schemas.openxmlformats.org/drawingml/2006/wordprocessingDrawing" xmlns:w10="urn:schemas-microsoft-com:office:word" xmlns:w="http://schemas.openxmlformats.org/wordprocessingml/2006/main" xmlns:wne="http://schemas.microsoft.com/office/word/2006/wordml">
-  <w:abstractNum w:abstractNumId="1">
-    <w:multiLevelType w:val="hybridMultilevel"/>
-    <w:lvl w:ilvl="0">
-      <w:start w:val="0"/>
-      <w:numFmt w:val="bullet"/>
-      <w:lvlText w:val="•"/>
-      <w:lvlJc w:val="left"/>
-      <w:pPr>
-        <w:ind w:left="113" w:hanging="154"/>
-      </w:pPr>
-      <w:rPr>
-        <w:rFonts w:hint="default" w:ascii="Meiryo" w:hAnsi="Meiryo" w:eastAsia="Meiryo" w:cs="Meiryo"/>
-        <w:i/>
-        <w:w w:val="93"/>
-        <w:sz w:val="20"/>
-        <w:szCs w:val="20"/>
-        <w:lang w:val="en-US" w:eastAsia="en-US" w:bidi="en-US"/>
-      </w:rPr>
-    </w:lvl>
-    <w:lvl w:ilvl="1">
-      <w:start w:val="0"/>
-      <w:numFmt w:val="bullet"/>
-      <w:lvlText w:val="•"/>
-      <w:lvlJc w:val="left"/>
-      <w:pPr>
-        <w:ind w:left="840" w:hanging="154"/>
-      </w:pPr>
-      <w:rPr>
-        <w:rFonts w:hint="default"/>
-        <w:lang w:val="en-US" w:eastAsia="en-US" w:bidi="en-US"/>
-      </w:rPr>
-    </w:lvl>
-    <w:lvl w:ilvl="2">
-      <w:start w:val="0"/>
-      <w:numFmt w:val="bullet"/>
-      <w:lvlText w:val="•"/>
-      <w:lvlJc w:val="left"/>
-      <w:pPr>
-        <w:ind w:left="1560" w:hanging="154"/>
-      </w:pPr>
-      <w:rPr>
-        <w:rFonts w:hint="default"/>
-        <w:lang w:val="en-US" w:eastAsia="en-US" w:bidi="en-US"/>
-      </w:rPr>
-    </w:lvl>
-    <w:lvl w:ilvl="3">
-      <w:start w:val="0"/>
-      <w:numFmt w:val="bullet"/>
-      <w:lvlText w:val="•"/>
-      <w:lvlJc w:val="left"/>
-      <w:pPr>
-        <w:ind w:left="2280" w:hanging="154"/>
-      </w:pPr>
-      <w:rPr>
-        <w:rFonts w:hint="default"/>
-        <w:lang w:val="en-US" w:eastAsia="en-US" w:bidi="en-US"/>
-      </w:rPr>
-    </w:lvl>
-    <w:lvl w:ilvl="4">
-      <w:start w:val="0"/>
-      <w:numFmt w:val="bullet"/>
-      <w:lvlText w:val="•"/>
-      <w:lvlJc w:val="left"/>
-      <w:pPr>
-        <w:ind w:left="3000" w:hanging="154"/>
-      </w:pPr>
-      <w:rPr>
-        <w:rFonts w:hint="default"/>
-        <w:lang w:val="en-US" w:eastAsia="en-US" w:bidi="en-US"/>
-      </w:rPr>
-    </w:lvl>
-    <w:lvl w:ilvl="5">
-      <w:start w:val="0"/>
-      <w:numFmt w:val="bullet"/>
-      <w:lvlText w:val="•"/>
-      <w:lvlJc w:val="left"/>
-      <w:pPr>
-        <w:ind w:left="3720" w:hanging="154"/>
-      </w:pPr>
-      <w:rPr>
-        <w:rFonts w:hint="default"/>
-        <w:lang w:val="en-US" w:eastAsia="en-US" w:bidi="en-US"/>
-      </w:rPr>
-    </w:lvl>
-    <w:lvl w:ilvl="6">
-      <w:start w:val="0"/>
-      <w:numFmt w:val="bullet"/>
-      <w:lvlText w:val="•"/>
-      <w:lvlJc w:val="left"/>
-      <w:pPr>
-        <w:ind w:left="4440" w:hanging="154"/>
-      </w:pPr>
-      <w:rPr>
-        <w:rFonts w:hint="default"/>
-        <w:lang w:val="en-US" w:eastAsia="en-US" w:bidi="en-US"/>
-      </w:rPr>
-    </w:lvl>
-    <w:lvl w:ilvl="7">
-      <w:start w:val="0"/>
-      <w:numFmt w:val="bullet"/>
-      <w:lvlText w:val="•"/>
-      <w:lvlJc w:val="left"/>
-      <w:pPr>
-        <w:ind w:left="5160" w:hanging="154"/>
-      </w:pPr>
-      <w:rPr>
-        <w:rFonts w:hint="default"/>
-        <w:lang w:val="en-US" w:eastAsia="en-US" w:bidi="en-US"/>
-      </w:rPr>
-    </w:lvl>
-    <w:lvl w:ilvl="8">
-      <w:start w:val="0"/>
-      <w:numFmt w:val="bullet"/>
-      <w:lvlText w:val="•"/>
-      <w:lvlJc w:val="left"/>
-      <w:pPr>
-        <w:ind w:left="5880" w:hanging="154"/>
-      </w:pPr>
-      <w:rPr>
-        <w:rFonts w:hint="default"/>
-        <w:lang w:val="en-US" w:eastAsia="en-US" w:bidi="en-US"/>
-      </w:rPr>
-    </w:lvl>
-  </w:abstractNum>
+<w:numbering xmlns:w="http://schemas.openxmlformats.org/wordprocessingml/2006/main">
   <w:abstractNum w:abstractNumId="0">
-    <w:multiLevelType w:val="hybridMultilevel"/>
-    <w:lvl w:ilvl="0">
-      <w:start w:val="1"/>
-      <w:numFmt w:val="decimal"/>
-      <w:lvlText w:val="%1"/>
-      <w:lvlJc w:val="left"/>
-      <w:pPr>
-        <w:ind w:left="544" w:hanging="431"/>
-        <w:jc w:val="left"/>
-      </w:pPr>
-      <w:rPr>
-        <w:rFonts w:hint="default" w:ascii="Times New Roman" w:hAnsi="Times New Roman" w:eastAsia="Times New Roman" w:cs="Times New Roman"/>
-        <w:b/>
-        <w:bCs/>
-        <w:w w:val="102"/>
-        <w:sz w:val="28"/>
-        <w:szCs w:val="28"/>
-        <w:lang w:val="en-US" w:eastAsia="en-US" w:bidi="en-US"/>
-      </w:rPr>
-    </w:lvl>
-    <w:lvl w:ilvl="1">
-      <w:start w:val="1"/>
-      <w:numFmt w:val="decimal"/>
-      <w:lvlText w:val="%1.%2"/>
-      <w:lvlJc w:val="left"/>
-      <w:pPr>
-        <w:ind w:left="651" w:hanging="538"/>
-        <w:jc w:val="left"/>
-      </w:pPr>
-      <w:rPr>
-        <w:rFonts w:hint="default" w:ascii="Times New Roman" w:hAnsi="Times New Roman" w:eastAsia="Times New Roman" w:cs="Times New Roman"/>
-        <w:b/>
-        <w:bCs/>
-        <w:w w:val="99"/>
-        <w:sz w:val="24"/>
-        <w:szCs w:val="24"/>
-        <w:lang w:val="en-US" w:eastAsia="en-US" w:bidi="en-US"/>
-      </w:rPr>
-    </w:lvl>
-    <w:lvl w:ilvl="2">
-      <w:start w:val="1"/>
-      <w:numFmt w:val="decimal"/>
-      <w:lvlText w:val="%1.%2.%3"/>
-      <w:lvlJc w:val="left"/>
-      <w:pPr>
-        <w:ind w:left="711" w:hanging="598"/>
-        <w:jc w:val="left"/>
-      </w:pPr>
-      <w:rPr>
-        <w:rFonts w:hint="default" w:ascii="Times New Roman" w:hAnsi="Times New Roman" w:eastAsia="Times New Roman" w:cs="Times New Roman"/>
-        <w:b/>
-        <w:bCs/>
-        <w:w w:val="99"/>
-        <w:sz w:val="20"/>
-        <w:szCs w:val="20"/>
-        <w:lang w:val="en-US" w:eastAsia="en-US" w:bidi="en-US"/>
-      </w:rPr>
-    </w:lvl>
-    <w:lvl w:ilvl="3">
-      <w:start w:val="0"/>
-      <w:numFmt w:val="bullet"/>
-      <w:lvlText w:val="•"/>
-      <w:lvlJc w:val="left"/>
-      <w:pPr>
-        <w:ind w:left="1545" w:hanging="598"/>
-      </w:pPr>
-      <w:rPr>
-        <w:rFonts w:hint="default"/>
-        <w:lang w:val="en-US" w:eastAsia="en-US" w:bidi="en-US"/>
-      </w:rPr>
-    </w:lvl>
-    <w:lvl w:ilvl="4">
-      <w:start w:val="0"/>
-      <w:numFmt w:val="bullet"/>
-      <w:lvlText w:val="•"/>
-      <w:lvlJc w:val="left"/>
-      <w:pPr>
-        <w:ind w:left="2370" w:hanging="598"/>
-      </w:pPr>
-      <w:rPr>
-        <w:rFonts w:hint="default"/>
-        <w:lang w:val="en-US" w:eastAsia="en-US" w:bidi="en-US"/>
-      </w:rPr>
-    </w:lvl>
-    <w:lvl w:ilvl="5">
-      <w:start w:val="0"/>
-      <w:numFmt w:val="bullet"/>
-      <w:lvlText w:val="•"/>
-      <w:lvlJc w:val="left"/>
-      <w:pPr>
-        <w:ind w:left="3195" w:hanging="598"/>
-      </w:pPr>
-      <w:rPr>
-        <w:rFonts w:hint="default"/>
-        <w:lang w:val="en-US" w:eastAsia="en-US" w:bidi="en-US"/>
-      </w:rPr>
-    </w:lvl>
-    <w:lvl w:ilvl="6">
-      <w:start w:val="0"/>
-      <w:numFmt w:val="bullet"/>
-      <w:lvlText w:val="•"/>
-      <w:lvlJc w:val="left"/>
-      <w:pPr>
-        <w:ind w:left="4020" w:hanging="598"/>
-      </w:pPr>
-      <w:rPr>
-        <w:rFonts w:hint="default"/>
-        <w:lang w:val="en-US" w:eastAsia="en-US" w:bidi="en-US"/>
-      </w:rPr>
-    </w:lvl>
-    <w:lvl w:ilvl="7">
-      <w:start w:val="0"/>
-      <w:numFmt w:val="bullet"/>
-      <w:lvlText w:val="•"/>
-      <w:lvlJc w:val="left"/>
-      <w:pPr>
-        <w:ind w:left="4845" w:hanging="598"/>
-      </w:pPr>
-      <w:rPr>
-        <w:rFonts w:hint="default"/>
-        <w:lang w:val="en-US" w:eastAsia="en-US" w:bidi="en-US"/>
-      </w:rPr>
-    </w:lvl>
-    <w:lvl w:ilvl="8">
-      <w:start w:val="0"/>
-      <w:numFmt w:val="bullet"/>
-      <w:lvlText w:val="•"/>
-      <w:lvlJc w:val="left"/>
-      <w:pPr>
-        <w:ind w:left="5670" w:hanging="598"/>
-      </w:pPr>
-      <w:rPr>
-        <w:rFonts w:hint="default"/>
-        <w:lang w:val="en-US" w:eastAsia="en-US" w:bidi="en-US"/>
-      </w:rPr>
-    </w:lvl>
-  </w:abstractNum>
-  <w:abstractNum w:abstractNumId="990">
-    <w:nsid w:val="af119c5b"/>
+    <w:nsid w:val="e17f69ba"/>
     <w:multiLevelType w:val="multilevel"/>
     <w:lvl w:ilvl="0">
       <w:numFmt w:val="bullet"/>
@@ -4560,8 +4388,89 @@
       </w:pPr>
     </w:lvl>
   </w:abstractNum>
+  <w:abstractNum w:abstractNumId="990">
+    <w:nsid w:val="124a7647"/>
+    <w:multiLevelType w:val="multilevel"/>
+    <w:lvl w:ilvl="0">
+      <w:numFmt w:val="bullet"/>
+      <w:lvlText w:val=" "/>
+      <w:lvlJc w:val="left"/>
+      <w:pPr>
+        <w:tabs>
+          <w:tab w:val="num" w:pos="0"/>
+        </w:tabs>
+        <w:ind w:left="480" w:hanging="480"/>
+      </w:pPr>
+    </w:lvl>
+    <w:lvl w:ilvl="1">
+      <w:numFmt w:val="bullet"/>
+      <w:lvlText w:val=" "/>
+      <w:lvlJc w:val="left"/>
+      <w:pPr>
+        <w:tabs>
+          <w:tab w:val="num" w:pos="720"/>
+        </w:tabs>
+        <w:ind w:left="1200" w:hanging="480"/>
+      </w:pPr>
+    </w:lvl>
+    <w:lvl w:ilvl="2">
+      <w:numFmt w:val="bullet"/>
+      <w:lvlText w:val=" "/>
+      <w:lvlJc w:val="left"/>
+      <w:pPr>
+        <w:tabs>
+          <w:tab w:val="num" w:pos="1440"/>
+        </w:tabs>
+        <w:ind w:left="1920" w:hanging="480"/>
+      </w:pPr>
+    </w:lvl>
+    <w:lvl w:ilvl="3">
+      <w:numFmt w:val="bullet"/>
+      <w:lvlText w:val=" "/>
+      <w:lvlJc w:val="left"/>
+      <w:pPr>
+        <w:tabs>
+          <w:tab w:val="num" w:pos="2160"/>
+        </w:tabs>
+        <w:ind w:left="2640" w:hanging="480"/>
+      </w:pPr>
+    </w:lvl>
+    <w:lvl w:ilvl="4">
+      <w:numFmt w:val="bullet"/>
+      <w:lvlText w:val=" "/>
+      <w:lvlJc w:val="left"/>
+      <w:pPr>
+        <w:tabs>
+          <w:tab w:val="num" w:pos="2880"/>
+        </w:tabs>
+        <w:ind w:left="3360" w:hanging="480"/>
+      </w:pPr>
+    </w:lvl>
+    <w:lvl w:ilvl="5">
+      <w:numFmt w:val="bullet"/>
+      <w:lvlText w:val=" "/>
+      <w:lvlJc w:val="left"/>
+      <w:pPr>
+        <w:tabs>
+          <w:tab w:val="num" w:pos="3600"/>
+        </w:tabs>
+        <w:ind w:left="4080" w:hanging="480"/>
+      </w:pPr>
+    </w:lvl>
+    <w:lvl w:ilvl="6">
+      <w:numFmt w:val="bullet"/>
+      <w:lvlText w:val=" "/>
+      <w:lvlJc w:val="left"/>
+      <w:pPr>
+        <w:tabs>
+          <w:tab w:val="num" w:pos="4320"/>
+        </w:tabs>
+        <w:ind w:left="4800" w:hanging="480"/>
+      </w:pPr>
+    </w:lvl>
+  </w:abstractNum>
   <w:abstractNum w:abstractNumId="991">
-    <w:nsid w:val="121968e4"/>
+    <w:nsid w:val="34c89eaa"/>
     <w:multiLevelType w:val="multilevel"/>
     <w:lvl w:ilvl="0">
       <w:numFmt w:val="bullet"/>
@@ -4641,9 +4550,6 @@
       </w:pPr>
     </w:lvl>
   </w:abstractNum>
-  <w:num w:numId="2">
-    <w:abstractNumId w:val="1"/>
-  </w:num>
   <w:num w:numId="1">
     <w:abstractNumId w:val="0"/>
   </w:num>
@@ -4664,32 +4570,287 @@
   <w:docDefaults>
     <w:rPrDefault>
       <w:rPr>
-        <w:rFonts w:cstheme="minorBidi" w:hAnsiTheme="minorHAnsi" w:eastAsiaTheme="minorHAnsi" w:asciiTheme="minorHAnsi"/>
-        <w:sz w:val="22"/>
-        <w:szCs w:val="22"/>
-        <w:lang w:val="en-US" w:bidi="ar-SA" w:eastAsia="en-US"/>
+        <w:rFonts w:asciiTheme="minorHAnsi" w:eastAsiaTheme="minorHAnsi" w:hAnsiTheme="minorHAnsi" w:cstheme="minorBidi"/>
+        <w:sz w:val="24"/>
+        <w:szCs w:val="24"/>
+        <w:lang w:val="en-US" w:eastAsia="en-US" w:bidi="ar-SA"/>
       </w:rPr>
     </w:rPrDefault>
     <w:pPrDefault>
       <w:pPr>
-        <w:widowControl w:val="0"/>
-        <w:autoSpaceDE w:val="0"/>
-        <w:autoSpaceDN w:val="0"/>
-        <w:spacing w:lineRule="auto" w:line="240" w:before="0" w:after="0"/>
-        <w:ind w:left="0" w:right="0"/>
-        <w:jc w:val="left"/>
+        <w:spacing w:after="200"/>
       </w:pPr>
     </w:pPrDefault>
   </w:docDefaults>
-  <w:style w:styleId="DefaultParagraphFont" w:default="1" w:type="character">
+  <w:latentStyles w:defLockedState="0" w:defUIPriority="0" w:defSemiHidden="0" w:defUnhideWhenUsed="0" w:defQFormat="0" w:count="276"/>
+  <w:style w:type="paragraph" w:default="1" w:styleId="Normal">
+    <w:name w:val="Normal"/>
+    <w:qFormat/>
+  </w:style>
+  <w:style w:type="paragraph" w:styleId="BodyText">
+    <w:name w:val="Body Text"/>
+    <w:basedOn w:val="Normal"/>
+    <w:link w:val="BodyTextChar"/>
+    <w:pPr>
+      <w:spacing w:before="180" w:after="180"/>
+    </w:pPr>
+    <w:qFormat/>
+  </w:style>
+  <w:style w:type="paragraph" w:customStyle="1" w:styleId="FirstParagraph">
+    <w:name w:val="First Paragraph"/>
+    <w:basedOn w:val="BodyText"/>
+    <w:next w:val="BodyText"/>
+    <w:qFormat/>
+  </w:style>
+  <w:style w:type="paragraph" w:customStyle="1" w:styleId="Compact">
+    <w:name w:val="Compact"/>
+    <w:basedOn w:val="BodyText"/>
+    <w:qFormat/>
+    <w:pPr>
+      <w:spacing w:before="36" w:after="36"/>
+    </w:pPr>
+  </w:style>
+  <w:style w:type="paragraph" w:styleId="Title">
+    <w:name w:val="Title"/>
+    <w:basedOn w:val="Normal"/>
+    <w:next w:val="BodyText"/>
+    <w:qFormat/>
+    <w:pPr>
+      <w:keepNext/>
+      <w:keepLines/>
+      <w:spacing w:before="480" w:after="240"/>
+      <w:jc w:val="center"/>
+    </w:pPr>
+    <w:rPr>
+      <w:rFonts w:asciiTheme="majorHAnsi" w:eastAsiaTheme="majorEastAsia" w:hAnsiTheme="majorHAnsi" w:cstheme="majorBidi"/>
+      <w:b/>
+      <w:bCs/>
+      <w:color w:val="345A8A" w:themeColor="accent1" w:themeShade="B5"/>
+      <w:sz w:val="36"/>
+      <w:szCs w:val="36"/>
+    </w:rPr>
+  </w:style>
+  <w:style w:type="paragraph" w:styleId="Subtitle">
+    <w:name w:val="Subtitle"/>
+    <w:basedOn w:val="Title"/>
+    <w:next w:val="BodyText"/>
+    <w:qFormat/>
+    <w:pPr>
+      <w:keepNext/>
+      <w:keepLines/>
+      <w:spacing w:before="240" w:after="240"/>
+      <w:jc w:val="center"/>
+    </w:pPr>
+    <w:rPr>
+      <w:sz w:val="30"/>
+      <w:szCs w:val="30"/>
+    </w:rPr>
+  </w:style>
+  <w:style w:type="paragraph" w:customStyle="1" w:styleId="Author">
+    <w:name w:val="Author"/>
+    <w:next w:val="BodyText"/>
+    <w:qFormat/>
+    <w:pPr>
+      <w:keepNext/>
+      <w:keepLines/>
+      <w:jc w:val="center"/>
+    </w:pPr>
+  </w:style>
+  <w:style w:type="paragraph" w:styleId="Date">
+    <w:name w:val="Date"/>
+    <w:next w:val="BodyText"/>
+    <w:qFormat/>
+    <w:pPr>
+      <w:keepNext/>
+      <w:keepLines/>
+      <w:jc w:val="center"/>
+    </w:pPr>
+  </w:style>
+  <w:style w:type="paragraph" w:customStyle="1" w:styleId="Abstract">
+    <w:name w:val="Abstract"/>
+    <w:basedOn w:val="Normal"/>
+    <w:next w:val="BodyText"/>
+    <w:qFormat/>
+    <w:pPr>
+      <w:keepNext/>
+      <w:keepLines/>
+      <w:spacing w:before="300" w:after="300"/>
+    </w:pPr>
+    <w:rPr>
+      <w:sz w:val="20"/>
+      <w:szCs w:val="20"/>
+    </w:rPr>
+  </w:style>
+  <w:style w:type="paragraph" w:styleId="Bibliography">
+    <w:name w:val="Bibliography"/>
+    <w:basedOn w:val="Normal"/>
+    <w:next w:val="Bibliography"/>
+    <w:qFormat/>
+    <w:pPr/>
+    <w:rPr/>
+  </w:style>
+  <w:style w:type="paragraph" w:styleId="Heading1">
+    <w:name w:val="Heading 1"/>
+    <w:basedOn w:val="Normal"/>
+    <w:next w:val="BodyText"/>
+    <w:uiPriority w:val="9"/>
+    <w:qFormat/>
+    <w:pPr>
+      <w:keepNext/>
+      <w:keepLines/>
+      <w:spacing w:before="480" w:after="0"/>
+      <w:outlineLvl w:val="0"/>
+    </w:pPr>
+    <w:rPr>
+      <w:rFonts w:asciiTheme="majorHAnsi" w:eastAsiaTheme="majorEastAsia" w:hAnsiTheme="majorHAnsi" w:cstheme="majorBidi"/>
+      <w:b/>
+      <w:bCs/>
+      <w:color w:val="345A8A" w:themeColor="accent1" w:themeShade="B5"/>
+      <w:sz w:val="32"/>
+      <w:szCs w:val="32"/>
+    </w:rPr>
+  </w:style>
+  <w:style w:type="paragraph" w:styleId="Heading2">
+    <w:name w:val="Heading 2"/>
+    <w:basedOn w:val="Normal"/>
+    <w:next w:val="BodyText"/>
+    <w:uiPriority w:val="9"/>
+    <w:unhideWhenUsed/>
+    <w:qFormat/>
+    <w:pPr>
+      <w:keepNext/>
+      <w:keepLines/>
+      <w:spacing w:before="200" w:after="0"/>
+      <w:outlineLvl w:val="1"/>
+    </w:pPr>
+    <w:rPr>
+      <w:rFonts w:asciiTheme="majorHAnsi" w:eastAsiaTheme="majorEastAsia" w:hAnsiTheme="majorHAnsi" w:cstheme="majorBidi"/>
+      <w:b/>
+      <w:bCs/>
+      <w:color w:val="4F81BD" w:themeColor="accent1"/>
+      <w:sz w:val="32"/>
+      <w:szCs w:val="32"/>
+    </w:rPr>
+  </w:style>
+  <w:style w:type="paragraph" w:styleId="Heading3">
+    <w:name w:val="Heading 3"/>
+    <w:basedOn w:val="Normal"/>
+    <w:next w:val="BodyText"/>
+    <w:uiPriority w:val="9"/>
+    <w:unhideWhenUsed/>
+    <w:qFormat/>
+    <w:pPr>
+      <w:keepNext/>
+      <w:keepLines/>
+      <w:spacing w:before="200" w:after="0"/>
+      <w:outlineLvl w:val="2"/>
+    </w:pPr>
+    <w:rPr>
+      <w:rFonts w:asciiTheme="majorHAnsi" w:eastAsiaTheme="majorEastAsia" w:hAnsiTheme="majorHAnsi" w:cstheme="majorBidi"/>
+      <w:b/>
+      <w:bCs/>
+      <w:color w:val="4F81BD" w:themeColor="accent1"/>
+      <w:sz w:val="28"/>
+      <w:szCs w:val="28"/>
+    </w:rPr>
+  </w:style>
+  <w:style w:type="paragraph" w:styleId="Heading4">
+    <w:name w:val="Heading 4"/>
+    <w:basedOn w:val="Normal"/>
+    <w:next w:val="BodyText"/>
+    <w:uiPriority w:val="9"/>
+    <w:unhideWhenUsed/>
+    <w:qFormat/>
+    <w:pPr>
+      <w:keepNext/>
+      <w:keepLines/>
+      <w:spacing w:before="200" w:after="0"/>
+      <w:outlineLvl w:val="3"/>
+    </w:pPr>
+    <w:rPr>
+      <w:rFonts w:asciiTheme="majorHAnsi" w:eastAsiaTheme="majorEastAsia" w:hAnsiTheme="majorHAnsi" w:cstheme="majorBidi"/>
+      <w:b/>
+      <w:bCs/>
+      <w:color w:val="4F81BD" w:themeColor="accent1"/>
+      <w:sz w:val="24"/>
+      <w:szCs w:val="24"/>
+    </w:rPr>
+  </w:style>
+  <w:style w:type="paragraph" w:styleId="Heading5">
+    <w:name w:val="Heading 5"/>
+    <w:basedOn w:val="Normal"/>
+    <w:next w:val="BodyText"/>
+    <w:uiPriority w:val="9"/>
+    <w:unhideWhenUsed/>
+    <w:qFormat/>
+    <w:pPr>
+      <w:keepNext/>
+      <w:keepLines/>
+      <w:spacing w:before="200" w:after="0"/>
+      <w:outlineLvl w:val="4"/>
+    </w:pPr>
+    <w:rPr>
+      <w:rFonts w:asciiTheme="majorHAnsi" w:eastAsiaTheme="majorEastAsia" w:hAnsiTheme="majorHAnsi" w:cstheme="majorBidi"/>
+      <w:i/>
+      <w:iCs/>
+      <w:color w:val="4F81BD" w:themeColor="accent1"/>
+      <w:sz w:val="24"/>
+      <w:szCs w:val="24"/>
+    </w:rPr>
+  </w:style>
+  <w:style w:type="paragraph" w:styleId="Heading6">
+    <w:name w:val="Heading 6"/>
+    <w:basedOn w:val="Normal"/>
+    <w:next w:val="BodyText"/>
+    <w:uiPriority w:val="9"/>
+    <w:unhideWhenUsed/>
+    <w:qFormat/>
+    <w:pPr>
+      <w:keepNext/>
+      <w:keepLines/>
+      <w:spacing w:before="200" w:after="0"/>
+      <w:outlineLvl w:val="5"/>
+    </w:pPr>
+    <w:rPr>
+      <w:rFonts w:asciiTheme="majorHAnsi" w:eastAsiaTheme="majorEastAsia" w:hAnsiTheme="majorHAnsi" w:cstheme="majorBidi"/>
+      <w:color w:val="4F81BD" w:themeColor="accent1"/>
+      <w:sz w:val="24"/>
+      <w:szCs w:val="24"/>
+    </w:rPr>
+  </w:style>
+  <w:style w:type="paragraph" w:styleId="BlockText">
+    <w:name w:val="Block Text"/>
+    <w:basedOn w:val="BodyText"/>
+    <w:next w:val="BodyText"/>
+    <w:uiPriority w:val="9"/>
+    <w:unhideWhenUsed/>
+    <w:qFormat/>
+    <w:pPr>
+      <w:spacing w:before="100" w:after="100"/>
+      <w:ind w:firstLine="0"/>
+    </w:pPr>
+    <w:rPr>
+      <w:rFonts w:asciiTheme="majorHAnsi" w:eastAsiaTheme="majorEastAsia" w:hAnsiTheme="majorHAnsi" w:cstheme="majorBidi"/>
+      <w:bCs/>
+      <w:sz w:val="20"/>
+      <w:szCs w:val="20"/>
+    </w:rPr>
+  </w:style>
+  <w:style w:type="paragraph" w:styleId="FootnoteText">
+    <w:name w:val="Footnote Text"/>
+    <w:basedOn w:val="Normal"/>
+    <w:next w:val="FootnoteText"/>
+    <w:uiPriority w:val="9"/>
+    <w:unhideWhenUsed/>
+    <w:qFormat/>
+  </w:style>
+  <w:style w:type="character" w:default="1" w:styleId="DefaultParagraphFont">
     <w:name w:val="Default Paragraph Font"/>
-    <w:uiPriority w:val="1"/>
     <w:semiHidden/>
     <w:unhideWhenUsed/>
   </w:style>
-  <w:style w:styleId="TableNormal" w:default="1" w:type="table">
-    <w:name w:val="Table Normal"/>
-    <w:uiPriority w:val="2"/>
+  <w:style w:type="table" w:default="1" w:styleId="TableNormal">
+    <w:name w:val="Normal Table"/>
     <w:semiHidden/>
     <w:unhideWhenUsed/>
     <w:qFormat/>
@@ -4697,120 +4858,105 @@
       <w:tblInd w:w="0" w:type="dxa"/>
       <w:tblCellMar>
         <w:top w:w="0" w:type="dxa"/>
-        <w:left w:w="0" w:type="dxa"/>
+        <w:left w:w="108" w:type="dxa"/>
         <w:bottom w:w="0" w:type="dxa"/>
-        <w:right w:w="0" w:type="dxa"/>
+        <w:right w:w="108" w:type="dxa"/>
       </w:tblCellMar>
     </w:tblPr>
   </w:style>
-  <w:style w:styleId="NoList" w:default="1" w:type="numbering">
-    <w:name w:val="No List"/>
-    <w:uiPriority w:val="99"/>
-    <w:semiHidden/>
+  <w:style w:type="paragraph" w:customStyle="1" w:styleId="DefinitionTerm">
+    <w:name w:val="Definition Term"/>
+    <w:basedOn w:val="Normal"/>
+    <w:next w:val="Definition"/>
+    <w:pPr>
+      <w:keepNext/>
+      <w:keepLines/>
+      <w:spacing w:after="0"/>
+    </w:pPr>
+    <w:rPr>
+      <w:b/>
+    </w:rPr>
+  </w:style>
+  <w:style w:type="paragraph" w:customStyle="1" w:styleId="Definition">
+    <w:name w:val="Definition"/>
+    <w:basedOn w:val="Normal"/>
+  </w:style>
+  <w:style w:type="paragraph" w:styleId="Caption">
+    <w:name w:val="Caption"/>
+    <w:basedOn w:val="Normal"/>
+    <w:link w:val="BodyTextChar"/>
+    <w:pPr>
+      <w:spacing w:before="0" w:after="120"/>
+    </w:pPr>
+    <w:rPr>
+      <w:i/>
+    </w:rPr>
+  </w:style>
+  <w:style w:type="paragraph" w:customStyle="1" w:styleId="TableCaption">
+    <w:name w:val="Table Caption"/>
+    <w:basedOn w:val="Caption"/>
+    <w:pPr>
+      <w:keepNext/>
+    </w:pPr>
+  </w:style>
+  <w:style w:type="paragraph" w:customStyle="1" w:styleId="ImageCaption">
+    <w:name w:val="Image Caption"/>
+    <w:basedOn w:val="Caption"/>
+  </w:style>
+  <w:style w:type="paragraph" w:customStyle="1" w:styleId="Figure">
+    <w:name w:val="Figure"/>
+    <w:basedOn w:val="Normal"/>
+  </w:style>
+  <w:style w:type="paragraph" w:customStyle="1" w:styleId="FigureWithCaption">
+    <w:name w:val="Figure with Caption"/>
+    <w:basedOn w:val="Figure"/>
+    <w:pPr>
+      <w:keepNext/>
+    </w:pPr>
+  </w:style>
+  <w:style w:type="character" w:customStyle="1" w:styleId="BodyTextChar">
+    <w:name w:val="Body Text Char"/>
+    <w:basedOn w:val="DefaultParagraphFont"/>
+    <w:link w:val="BodyText"/>
+  </w:style>
+  <w:style w:type="character" w:customStyle="1" w:styleId="VerbatimChar">
+    <w:name w:val="Verbatim Char"/>
+    <w:basedOn w:val="BodyTextChar"/>
+    <w:rPr>
+      <w:rFonts w:ascii="Consolas" w:hAnsi="Consolas"/>
+      <w:sz w:val="22"/>
+    </w:rPr>
+  </w:style>
+  <w:style w:type="character" w:styleId="FootnoteReference">
+    <w:name w:val="Footnote Reference"/>
+    <w:basedOn w:val="BodyTextChar"/>
+    <w:rPr>
+      <w:vertAlign w:val="superscript"/>
+    </w:rPr>
+  </w:style>
+  <w:style w:type="character" w:styleId="Hyperlink">
+    <w:name w:val="Hyperlink"/>
+    <w:basedOn w:val="BodyTextChar"/>
+    <w:rPr>
+      <w:color w:val="4F81BD" w:themeColor="accent1"/>
+    </w:rPr>
+  </w:style>
+  <w:style w:type="paragraph" w:styleId="TOCHeading">
+    <w:name w:val="TOC Heading"/>
+    <w:basedOn w:val="Heading1"/>
+    <w:next w:val="BodyText"/>
+    <w:uiPriority w:val="39"/>
     <w:unhideWhenUsed/>
-  </w:style>
-  <w:style w:default="1" w:styleId="Normal" w:type="paragraph">
-    <w:name w:val="Normal"/>
-    <w:uiPriority w:val="1"/>
-    <w:qFormat/>
-    <w:pPr/>
-    <w:rPr>
-      <w:rFonts w:ascii="Times New Roman" w:hAnsi="Times New Roman" w:eastAsia="Times New Roman" w:cs="Times New Roman"/>
-      <w:lang w:val="en-US" w:eastAsia="en-US" w:bidi="en-US"/>
-    </w:rPr>
-  </w:style>
-  <w:style w:styleId="BodyText" w:type="paragraph">
-    <w:name w:val="Body Text"/>
-    <w:basedOn w:val="Normal"/>
-    <w:uiPriority w:val="1"/>
-    <w:qFormat/>
-    <w:pPr/>
-    <w:rPr>
-      <w:rFonts w:ascii="Times New Roman" w:hAnsi="Times New Roman" w:eastAsia="Times New Roman" w:cs="Times New Roman"/>
-      <w:sz w:val="20"/>
-      <w:szCs w:val="20"/>
-      <w:lang w:val="en-US" w:eastAsia="en-US" w:bidi="en-US"/>
-    </w:rPr>
-  </w:style>
-  <w:style w:styleId="Heading1" w:type="paragraph">
-    <w:name w:val="Heading 1"/>
-    <w:basedOn w:val="Normal"/>
-    <w:uiPriority w:val="1"/>
     <w:qFormat/>
     <w:pPr>
-      <w:ind w:left="544" w:hanging="431"/>
-      <w:outlineLvl w:val="1"/>
+      <w:spacing w:before="240" w:line="259" w:lineRule="auto"/>
+      <w:outlineLvl w:val="9"/>
     </w:pPr>
     <w:rPr>
-      <w:rFonts w:ascii="Times New Roman" w:hAnsi="Times New Roman" w:eastAsia="Times New Roman" w:cs="Times New Roman"/>
-      <w:b/>
-      <w:bCs/>
-      <w:sz w:val="28"/>
-      <w:szCs w:val="28"/>
-      <w:lang w:val="en-US" w:eastAsia="en-US" w:bidi="en-US"/>
-    </w:rPr>
-  </w:style>
-  <w:style w:styleId="Heading2" w:type="paragraph">
-    <w:name w:val="Heading 2"/>
-    <w:basedOn w:val="Normal"/>
-    <w:uiPriority w:val="1"/>
-    <w:qFormat/>
-    <w:pPr>
-      <w:ind w:left="651" w:hanging="538"/>
-      <w:outlineLvl w:val="2"/>
-    </w:pPr>
-    <w:rPr>
-      <w:rFonts w:ascii="Times New Roman" w:hAnsi="Times New Roman" w:eastAsia="Times New Roman" w:cs="Times New Roman"/>
-      <w:b/>
-      <w:bCs/>
-      <w:sz w:val="24"/>
-      <w:szCs w:val="24"/>
-      <w:lang w:val="en-US" w:eastAsia="en-US" w:bidi="en-US"/>
-    </w:rPr>
-  </w:style>
-  <w:style w:styleId="Heading3" w:type="paragraph">
-    <w:name w:val="Heading 3"/>
-    <w:basedOn w:val="Normal"/>
-    <w:uiPriority w:val="1"/>
-    <w:qFormat/>
-    <w:pPr>
-      <w:ind w:left="711" w:hanging="598"/>
-      <w:outlineLvl w:val="3"/>
-    </w:pPr>
-    <w:rPr>
-      <w:rFonts w:ascii="Times New Roman" w:hAnsi="Times New Roman" w:eastAsia="Times New Roman" w:cs="Times New Roman"/>
-      <w:b/>
-      <w:bCs/>
-      <w:sz w:val="20"/>
-      <w:szCs w:val="20"/>
-      <w:lang w:val="en-US" w:eastAsia="en-US" w:bidi="en-US"/>
-    </w:rPr>
-  </w:style>
-  <w:style w:styleId="ListParagraph" w:type="paragraph">
-    <w:name w:val="List Paragraph"/>
-    <w:basedOn w:val="Normal"/>
-    <w:uiPriority w:val="1"/>
-    <w:qFormat/>
-    <w:pPr>
-      <w:ind w:left="711" w:hanging="598"/>
-    </w:pPr>
-    <w:rPr>
-      <w:rFonts w:ascii="Times New Roman" w:hAnsi="Times New Roman" w:eastAsia="Times New Roman" w:cs="Times New Roman"/>
-      <w:lang w:val="en-US" w:eastAsia="en-US" w:bidi="en-US"/>
-    </w:rPr>
-  </w:style>
-  <w:style w:styleId="TableParagraph" w:type="paragraph">
-    <w:name w:val="Table Paragraph"/>
-    <w:basedOn w:val="Normal"/>
-    <w:uiPriority w:val="1"/>
-    <w:qFormat/>
-    <w:pPr>
-      <w:spacing w:line="219" w:lineRule="exact"/>
-      <w:ind w:left="120"/>
-    </w:pPr>
-    <w:rPr>
-      <w:rFonts w:ascii="Times New Roman" w:hAnsi="Times New Roman" w:eastAsia="Times New Roman" w:cs="Times New Roman"/>
-      <w:lang w:val="en-US" w:eastAsia="en-US" w:bidi="en-US"/>
+      <w:rFonts w:asciiTheme="majorHAnsi" w:eastAsiaTheme="majorEastAsia" w:hAnsiTheme="majorHAnsi" w:cstheme="majorBidi"/>
+      <w:b w:val="0"/>
+      <w:bCs w:val="0"/>
+      <w:color w:val="365F91" w:themeColor="accent1" w:themeShade="BF"/>
     </w:rPr>
   </w:style>
   <w:style w:type="paragraph" w:customStyle="1" w:styleId="SourceCode">
@@ -5127,7 +5273,7 @@
     </a:clrScheme>
     <a:fontScheme name="Office">
       <a:majorFont>
-        <a:latin typeface="Cambria"/>
+        <a:latin typeface="Calibri"/>
         <a:ea typeface=""/>
         <a:cs typeface=""/>
         <a:font script="Jpan" typeface="ＭＳ ゴシック"/>
@@ -5161,7 +5307,7 @@
         <a:font script="Uigh" typeface="Microsoft Uighur"/>
       </a:majorFont>
       <a:minorFont>
-        <a:latin typeface="Calibri"/>
+        <a:latin typeface="Cambria"/>
         <a:ea typeface=""/>
         <a:cs typeface=""/>
         <a:font script="Jpan" typeface="ＭＳ 明朝"/>
@@ -5227,20 +5373,16 @@
           <a:gsLst>
             <a:gs pos="0">
               <a:schemeClr val="phClr">
-                <a:shade val="51000"/>
-                <a:satMod val="130000"/>
-              </a:schemeClr>
-            </a:gs>
-            <a:gs pos="80000">
-              <a:schemeClr val="phClr">
-                <a:shade val="93000"/>
+                <a:tint val="100000"/>
+                <a:shade val="100000"/>
                 <a:satMod val="130000"/>
               </a:schemeClr>
             </a:gs>
             <a:gs pos="100000">
               <a:schemeClr val="phClr">
-                <a:shade val="94000"/>
-                <a:satMod val="135000"/>
+                <a:tint val="50000"/>
+                <a:shade val="100000"/>
+                <a:satMod val="350000"/>
               </a:schemeClr>
             </a:gs>
           </a:gsLst>
@@ -5362,7 +5504,46 @@
       </a:bgFillStyleLst>
     </a:fmtScheme>
   </a:themeElements>
-  <a:objectDefaults/>
+  <a:objectDefaults>
+    <a:spDef>
+      <a:spPr/>
+      <a:bodyPr/>
+      <a:lstStyle/>
+      <a:style>
+        <a:lnRef idx="1">
+          <a:schemeClr val="accent1"/>
+        </a:lnRef>
+        <a:fillRef idx="3">
+          <a:schemeClr val="accent1"/>
+        </a:fillRef>
+        <a:effectRef idx="2">
+          <a:schemeClr val="accent1"/>
+        </a:effectRef>
+        <a:fontRef idx="minor">
+          <a:schemeClr val="lt1"/>
+        </a:fontRef>
+      </a:style>
+    </a:spDef>
+    <a:lnDef>
+      <a:spPr/>
+      <a:bodyPr/>
+      <a:lstStyle/>
+      <a:style>
+        <a:lnRef idx="2">
+          <a:schemeClr val="accent1"/>
+        </a:lnRef>
+        <a:fillRef idx="0">
+          <a:schemeClr val="accent1"/>
+        </a:fillRef>
+        <a:effectRef idx="1">
+          <a:schemeClr val="accent1"/>
+        </a:effectRef>
+        <a:fontRef idx="minor">
+          <a:schemeClr val="tx1"/>
+        </a:fontRef>
+      </a:style>
+    </a:lnDef>
+  </a:objectDefaults>
   <a:extraClrSchemeLst/>
 </a:theme>
 </file>
</xml_diff>